<commit_message>
Update document and new image
</commit_message>
<xml_diff>
--- a/CP2406 Programming 3 Assignment 1.docx
+++ b/CP2406 Programming 3 Assignment 1.docx
@@ -80,6 +80,62 @@
           <w:lang w:val="en-US"/>
         </w:rPr>
       </w:pPr>
+      <w:bookmarkStart w:id="0" w:name="_GoBack"/>
+      <w:bookmarkEnd w:id="0"/>
+      <w:r>
+        <w:rPr>
+          <w:noProof/>
+          <w:lang w:val="en-US"/>
+        </w:rPr>
+        <w:drawing>
+          <wp:inline distT="0" distB="0" distL="0" distR="0" wp14:anchorId="1EBC69DB" wp14:editId="0F80D4EA">
+            <wp:extent cx="5727700" cy="4425950"/>
+            <wp:effectExtent l="0" t="0" r="6350" b="0"/>
+            <wp:docPr id="1" name="Picture 1"/>
+            <wp:cNvGraphicFramePr>
+              <a:graphicFrameLocks xmlns:a="http://schemas.openxmlformats.org/drawingml/2006/main" noChangeAspect="1"/>
+            </wp:cNvGraphicFramePr>
+            <a:graphic xmlns:a="http://schemas.openxmlformats.org/drawingml/2006/main">
+              <a:graphicData uri="http://schemas.openxmlformats.org/drawingml/2006/picture">
+                <pic:pic xmlns:pic="http://schemas.openxmlformats.org/drawingml/2006/picture">
+                  <pic:nvPicPr>
+                    <pic:cNvPr id="0" name="Picture 1"/>
+                    <pic:cNvPicPr>
+                      <a:picLocks noChangeAspect="1" noChangeArrowheads="1"/>
+                    </pic:cNvPicPr>
+                  </pic:nvPicPr>
+                  <pic:blipFill>
+                    <a:blip r:embed="rId5">
+                      <a:extLst>
+                        <a:ext uri="{28A0092B-C50C-407E-A947-70E740481C1C}">
+                          <a14:useLocalDpi xmlns:a14="http://schemas.microsoft.com/office/drawing/2010/main" val="0"/>
+                        </a:ext>
+                      </a:extLst>
+                    </a:blip>
+                    <a:srcRect/>
+                    <a:stretch>
+                      <a:fillRect/>
+                    </a:stretch>
+                  </pic:blipFill>
+                  <pic:spPr bwMode="auto">
+                    <a:xfrm>
+                      <a:off x="0" y="0"/>
+                      <a:ext cx="5727700" cy="4425950"/>
+                    </a:xfrm>
+                    <a:prstGeom prst="rect">
+                      <a:avLst/>
+                    </a:prstGeom>
+                    <a:noFill/>
+                    <a:ln>
+                      <a:noFill/>
+                    </a:ln>
+                  </pic:spPr>
+                </pic:pic>
+              </a:graphicData>
+            </a:graphic>
+          </wp:inline>
+        </w:drawing>
+      </w:r>
     </w:p>
     <w:p>
       <w:pPr>
@@ -335,48 +391,6 @@
               <w:rPr>
                 <w:lang w:val="en-US"/>
               </w:rPr>
-              <w:t>Estimation for test:</w:t>
-            </w:r>
-          </w:p>
-        </w:tc>
-        <w:tc>
-          <w:tcPr>
-            <w:tcW w:w="6611" w:type="dxa"/>
-          </w:tcPr>
-          <w:p>
-            <w:pPr>
-              <w:pStyle w:val="ListParagraph"/>
-              <w:ind w:left="0"/>
-              <w:rPr>
-                <w:lang w:val="en-US"/>
-              </w:rPr>
-            </w:pPr>
-            <w:r>
-              <w:rPr>
-                <w:lang w:val="en-US"/>
-              </w:rPr>
-              <w:t>1-1 and ½ Hour</w:t>
-            </w:r>
-          </w:p>
-        </w:tc>
-      </w:tr>
-      <w:tr>
-        <w:tc>
-          <w:tcPr>
-            <w:tcW w:w="1685" w:type="dxa"/>
-          </w:tcPr>
-          <w:p>
-            <w:pPr>
-              <w:pStyle w:val="ListParagraph"/>
-              <w:ind w:left="0"/>
-              <w:rPr>
-                <w:lang w:val="en-US"/>
-              </w:rPr>
-            </w:pPr>
-            <w:r>
-              <w:rPr>
-                <w:lang w:val="en-US"/>
-              </w:rPr>
               <w:t>Test:</w:t>
             </w:r>
           </w:p>
@@ -532,6 +546,7 @@
               <w:rPr>
                 <w:lang w:val="en-US"/>
               </w:rPr>
+              <w:lastRenderedPageBreak/>
               <w:t>Age:</w:t>
             </w:r>
           </w:p>
@@ -643,48 +658,6 @@
                 <w:lang w:val="en-US"/>
               </w:rPr>
               <w:t>Medium</w:t>
-            </w:r>
-          </w:p>
-        </w:tc>
-      </w:tr>
-      <w:tr>
-        <w:tc>
-          <w:tcPr>
-            <w:tcW w:w="1685" w:type="dxa"/>
-          </w:tcPr>
-          <w:p>
-            <w:pPr>
-              <w:pStyle w:val="ListParagraph"/>
-              <w:ind w:left="0"/>
-              <w:rPr>
-                <w:lang w:val="en-US"/>
-              </w:rPr>
-            </w:pPr>
-            <w:r>
-              <w:rPr>
-                <w:lang w:val="en-US"/>
-              </w:rPr>
-              <w:t>Estimation for test:</w:t>
-            </w:r>
-          </w:p>
-        </w:tc>
-        <w:tc>
-          <w:tcPr>
-            <w:tcW w:w="6611" w:type="dxa"/>
-          </w:tcPr>
-          <w:p>
-            <w:pPr>
-              <w:pStyle w:val="ListParagraph"/>
-              <w:ind w:left="0"/>
-              <w:rPr>
-                <w:lang w:val="en-US"/>
-              </w:rPr>
-            </w:pPr>
-            <w:r>
-              <w:rPr>
-                <w:lang w:val="en-US"/>
-              </w:rPr>
-              <w:t>2-2 and ½ Hours</w:t>
             </w:r>
           </w:p>
         </w:tc>
@@ -896,6 +869,18 @@
                 <w:lang w:val="en-US"/>
               </w:rPr>
             </w:pPr>
+            <w:r>
+              <w:rPr>
+                <w:lang w:val="en-US"/>
+              </w:rPr>
+              <w:t xml:space="preserve">This user approached our team with the issue related to the algorithm of </w:t>
+            </w:r>
+            <w:r>
+              <w:rPr>
+                <w:lang w:val="en-US"/>
+              </w:rPr>
+              <w:t>traffic algorithms. She was tasked with overseeing construction of a newly built road and needed guidance for how long the traffic system turns red to green, vice versa.</w:t>
+            </w:r>
           </w:p>
         </w:tc>
       </w:tr>
@@ -938,8 +923,6 @@
               </w:rPr>
               <w:t>Medium</w:t>
             </w:r>
-            <w:bookmarkStart w:id="0" w:name="_GoBack"/>
-            <w:bookmarkEnd w:id="0"/>
           </w:p>
         </w:tc>
       </w:tr>
@@ -960,7 +943,7 @@
               <w:rPr>
                 <w:lang w:val="en-US"/>
               </w:rPr>
-              <w:t>Estimation for test:</w:t>
+              <w:t>Test:</w:t>
             </w:r>
           </w:p>
         </w:tc>
@@ -976,42 +959,12 @@
                 <w:lang w:val="en-US"/>
               </w:rPr>
             </w:pPr>
-          </w:p>
-        </w:tc>
-      </w:tr>
-      <w:tr>
-        <w:tc>
-          <w:tcPr>
-            <w:tcW w:w="1685" w:type="dxa"/>
-          </w:tcPr>
-          <w:p>
-            <w:pPr>
-              <w:pStyle w:val="ListParagraph"/>
-              <w:ind w:left="0"/>
-              <w:rPr>
-                <w:lang w:val="en-US"/>
-              </w:rPr>
-            </w:pPr>
-            <w:r>
-              <w:rPr>
-                <w:lang w:val="en-US"/>
-              </w:rPr>
-              <w:t>Test:</w:t>
-            </w:r>
-          </w:p>
-        </w:tc>
-        <w:tc>
-          <w:tcPr>
-            <w:tcW w:w="6611" w:type="dxa"/>
-          </w:tcPr>
-          <w:p>
-            <w:pPr>
-              <w:pStyle w:val="ListParagraph"/>
-              <w:ind w:left="0"/>
-              <w:rPr>
-                <w:lang w:val="en-US"/>
-              </w:rPr>
-            </w:pPr>
+            <w:r>
+              <w:rPr>
+                <w:lang w:val="en-US"/>
+              </w:rPr>
+              <w:t>When using the simulation, check the duration of the traffic lights from switching depending on the lane, no. of cars, etc.</w:t>
+            </w:r>
           </w:p>
         </w:tc>
       </w:tr>
@@ -1039,7 +992,6 @@
         <w:rPr>
           <w:lang w:val="en-US"/>
         </w:rPr>
-        <w:lastRenderedPageBreak/>
         <w:t>Person 4</w:t>
       </w:r>
       <w:r>
@@ -1091,6 +1043,12 @@
                 <w:lang w:val="en-US"/>
               </w:rPr>
             </w:pPr>
+            <w:r>
+              <w:rPr>
+                <w:lang w:val="en-US"/>
+              </w:rPr>
+              <w:t>Marinette Dupain</w:t>
+            </w:r>
           </w:p>
         </w:tc>
       </w:tr>
@@ -1127,6 +1085,12 @@
                 <w:lang w:val="en-US"/>
               </w:rPr>
             </w:pPr>
+            <w:r>
+              <w:rPr>
+                <w:lang w:val="en-US"/>
+              </w:rPr>
+              <w:t>30</w:t>
+            </w:r>
           </w:p>
         </w:tc>
       </w:tr>
@@ -1163,6 +1127,12 @@
                 <w:lang w:val="en-US"/>
               </w:rPr>
             </w:pPr>
+            <w:r>
+              <w:rPr>
+                <w:lang w:val="en-US"/>
+              </w:rPr>
+              <w:t>The user asked our team for assistance as she is currently a recently appointed driving instructor but from another country and will move to Australia for her occupation. She requested to understand the traffic flow and direction of the traffic in Australia to be able to adapt and learn and readjust her teaching methods when she relocated to Australia</w:t>
+            </w:r>
           </w:p>
         </w:tc>
       </w:tr>
@@ -1199,6 +1169,12 @@
                 <w:lang w:val="en-US"/>
               </w:rPr>
             </w:pPr>
+            <w:r>
+              <w:rPr>
+                <w:lang w:val="en-US"/>
+              </w:rPr>
+              <w:t>Low</w:t>
+            </w:r>
           </w:p>
         </w:tc>
       </w:tr>
@@ -1219,7 +1195,7 @@
               <w:rPr>
                 <w:lang w:val="en-US"/>
               </w:rPr>
-              <w:t>Estimation for test:</w:t>
+              <w:t>Test:</w:t>
             </w:r>
           </w:p>
         </w:tc>
@@ -1235,42 +1211,12 @@
                 <w:lang w:val="en-US"/>
               </w:rPr>
             </w:pPr>
-          </w:p>
-        </w:tc>
-      </w:tr>
-      <w:tr>
-        <w:tc>
-          <w:tcPr>
-            <w:tcW w:w="1685" w:type="dxa"/>
-          </w:tcPr>
-          <w:p>
-            <w:pPr>
-              <w:pStyle w:val="ListParagraph"/>
-              <w:ind w:left="0"/>
-              <w:rPr>
-                <w:lang w:val="en-US"/>
-              </w:rPr>
-            </w:pPr>
-            <w:r>
-              <w:rPr>
-                <w:lang w:val="en-US"/>
-              </w:rPr>
-              <w:t>Test:</w:t>
-            </w:r>
-          </w:p>
-        </w:tc>
-        <w:tc>
-          <w:tcPr>
-            <w:tcW w:w="6611" w:type="dxa"/>
-          </w:tcPr>
-          <w:p>
-            <w:pPr>
-              <w:pStyle w:val="ListParagraph"/>
-              <w:ind w:left="0"/>
-              <w:rPr>
-                <w:lang w:val="en-US"/>
-              </w:rPr>
-            </w:pPr>
+            <w:r>
+              <w:rPr>
+                <w:lang w:val="en-US"/>
+              </w:rPr>
+              <w:t>The simulation must have at least showcase the direction for the road and where the vehicle goes when moving along the road.</w:t>
+            </w:r>
           </w:p>
         </w:tc>
       </w:tr>
@@ -1300,6 +1246,29 @@
         </w:rPr>
         <w:t>:</w:t>
       </w:r>
+    </w:p>
+    <w:p>
+      <w:pPr>
+        <w:rPr>
+          <w:lang w:val="en-US"/>
+        </w:rPr>
+      </w:pPr>
+      <w:hyperlink r:id="rId6" w:history="1">
+        <w:r>
+          <w:rPr>
+            <w:rStyle w:val="Hyperlink"/>
+            <w:lang w:val="en-US"/>
+          </w:rPr>
+          <w:t>https://github.com/Matthewcabinian144/CP2406-Assignment-1</w:t>
+        </w:r>
+      </w:hyperlink>
+    </w:p>
+    <w:p>
+      <w:pPr>
+        <w:rPr>
+          <w:lang w:val="en-US"/>
+        </w:rPr>
+      </w:pPr>
     </w:p>
     <w:p>
       <w:pPr>
@@ -1971,6 +1940,29 @@
       </w:tblBorders>
     </w:tblPr>
   </w:style>
+  <w:style w:type="character" w:styleId="Hyperlink">
+    <w:name w:val="Hyperlink"/>
+    <w:basedOn w:val="DefaultParagraphFont"/>
+    <w:uiPriority w:val="99"/>
+    <w:unhideWhenUsed/>
+    <w:rsid w:val="006E7C12"/>
+    <w:rPr>
+      <w:color w:val="0563C1" w:themeColor="hyperlink"/>
+      <w:u w:val="single"/>
+    </w:rPr>
+  </w:style>
+  <w:style w:type="character" w:styleId="UnresolvedMention">
+    <w:name w:val="Unresolved Mention"/>
+    <w:basedOn w:val="DefaultParagraphFont"/>
+    <w:uiPriority w:val="99"/>
+    <w:semiHidden/>
+    <w:unhideWhenUsed/>
+    <w:rsid w:val="006E7C12"/>
+    <w:rPr>
+      <w:color w:val="605E5C"/>
+      <w:shd w:val="clear" w:color="auto" w:fill="E1DFDD"/>
+    </w:rPr>
+  </w:style>
 </w:styles>
 </file>
 

</xml_diff>

<commit_message>
Update CP2406 Programming 3 Assignment 1.docx
</commit_message>
<xml_diff>
--- a/CP2406 Programming 3 Assignment 1.docx
+++ b/CP2406 Programming 3 Assignment 1.docx
@@ -223,6 +223,12 @@
           <w:lang w:val="en-US"/>
         </w:rPr>
       </w:pPr>
+      <w:r>
+        <w:rPr>
+          <w:lang w:val="en-US"/>
+        </w:rPr>
+        <w:t>The ID used to help identify whether the road orientation is horizontal or vertical</w:t>
+      </w:r>
     </w:p>
     <w:p>
       <w:pPr>
@@ -277,6 +283,12 @@
           <w:lang w:val="en-US"/>
         </w:rPr>
       </w:pPr>
+      <w:r>
+        <w:rPr>
+          <w:lang w:val="en-US"/>
+        </w:rPr>
+        <w:t xml:space="preserve">The roads have a starting location within the segments to allow flow of traffic to begin and to also simulate the </w:t>
+      </w:r>
     </w:p>
     <w:p>
       <w:pPr>
@@ -304,6 +316,12 @@
           <w:lang w:val="en-US"/>
         </w:rPr>
       </w:pPr>
+      <w:r>
+        <w:rPr>
+          <w:lang w:val="en-US"/>
+        </w:rPr>
+        <w:t>Each road must have a designated end point to allow more “NPC” vehicles to be part of the simulation</w:t>
+      </w:r>
     </w:p>
     <w:p>
       <w:pPr>
@@ -331,6 +349,12 @@
           <w:lang w:val="en-US"/>
         </w:rPr>
       </w:pPr>
+      <w:r>
+        <w:rPr>
+          <w:lang w:val="en-US"/>
+        </w:rPr>
+        <w:t>This is used to help orientate the vehicles within the simulation on the directions it is supposed to take as well as the flow of traffic simulating the Australian traffic laws.</w:t>
+      </w:r>
     </w:p>
     <w:p>
       <w:pPr>
@@ -368,7 +392,13 @@
         <w:rPr>
           <w:lang w:val="en-US"/>
         </w:rPr>
-        <w:t xml:space="preserve">Vehicle class is </w:t>
+        <w:t xml:space="preserve">Vehicle class </w:t>
+      </w:r>
+      <w:r>
+        <w:rPr>
+          <w:lang w:val="en-US"/>
+        </w:rPr>
+        <w:t>had 3 different subclasses to allow variety and distinction when the simulator is being used</w:t>
       </w:r>
     </w:p>
     <w:p>
@@ -412,6 +442,34 @@
         </w:rPr>
         <w:t>:</w:t>
       </w:r>
+      <w:r>
+        <w:rPr>
+          <w:lang w:val="en-US"/>
+        </w:rPr>
+        <w:t xml:space="preserve"> </w:t>
+      </w:r>
+    </w:p>
+    <w:p>
+      <w:pPr>
+        <w:pStyle w:val="ListParagraph"/>
+        <w:ind w:left="1485"/>
+        <w:rPr>
+          <w:lang w:val="en-US"/>
+        </w:rPr>
+      </w:pPr>
+      <w:r>
+        <w:rPr>
+          <w:lang w:val="en-US"/>
+        </w:rPr>
+        <w:lastRenderedPageBreak/>
+        <w:t>Determined by the user input, it will allow the simulation to run the designed speed limit or increased or decreased speed</w:t>
+      </w:r>
+      <w:r>
+        <w:rPr>
+          <w:lang w:val="en-US"/>
+        </w:rPr>
+        <w:t xml:space="preserve"> when the simulated car moves through the road or other segments implemented</w:t>
+      </w:r>
     </w:p>
     <w:p>
       <w:pPr>
@@ -434,31 +492,22 @@
     <w:p>
       <w:pPr>
         <w:pStyle w:val="ListParagraph"/>
-        <w:numPr>
-          <w:ilvl w:val="0"/>
-          <w:numId w:val="11"/>
-        </w:numPr>
-        <w:rPr>
-          <w:lang w:val="en-US"/>
-        </w:rPr>
-      </w:pPr>
-      <w:r>
-        <w:rPr>
-          <w:lang w:val="en-US"/>
-        </w:rPr>
-        <w:t>Wheel</w:t>
-      </w:r>
-      <w:r>
-        <w:rPr>
-          <w:lang w:val="en-US"/>
-        </w:rPr>
-        <w:t>s</w:t>
-      </w:r>
-      <w:r>
-        <w:rPr>
-          <w:lang w:val="en-US"/>
-        </w:rPr>
-        <w:t>:</w:t>
+        <w:ind w:left="1485"/>
+        <w:rPr>
+          <w:lang w:val="en-US"/>
+        </w:rPr>
+      </w:pPr>
+      <w:r>
+        <w:rPr>
+          <w:lang w:val="en-US"/>
+        </w:rPr>
+        <w:t>As the default vehicle to test,</w:t>
+      </w:r>
+      <w:r>
+        <w:rPr>
+          <w:lang w:val="en-US"/>
+        </w:rPr>
+        <w:t xml:space="preserve"> the Car object has a default length of 2 units to provide a simulated </w:t>
       </w:r>
     </w:p>
     <w:p>
@@ -482,6 +531,15 @@
     <w:p>
       <w:pPr>
         <w:pStyle w:val="ListParagraph"/>
+        <w:ind w:left="1485"/>
+        <w:rPr>
+          <w:lang w:val="en-US"/>
+        </w:rPr>
+      </w:pPr>
+    </w:p>
+    <w:p>
+      <w:pPr>
+        <w:pStyle w:val="ListParagraph"/>
         <w:numPr>
           <w:ilvl w:val="0"/>
           <w:numId w:val="11"/>
@@ -494,8 +552,70 @@
         <w:rPr>
           <w:lang w:val="en-US"/>
         </w:rPr>
-        <w:t>Movement:</w:t>
-      </w:r>
+        <w:t>Wheel</w:t>
+      </w:r>
+      <w:r>
+        <w:rPr>
+          <w:lang w:val="en-US"/>
+        </w:rPr>
+        <w:t>s</w:t>
+      </w:r>
+      <w:r>
+        <w:rPr>
+          <w:lang w:val="en-US"/>
+        </w:rPr>
+        <w:t>:</w:t>
+      </w:r>
+    </w:p>
+    <w:p>
+      <w:pPr>
+        <w:pStyle w:val="ListParagraph"/>
+        <w:ind w:left="1485"/>
+        <w:rPr>
+          <w:lang w:val="en-US"/>
+        </w:rPr>
+      </w:pPr>
+    </w:p>
+    <w:p>
+      <w:pPr>
+        <w:pStyle w:val="ListParagraph"/>
+        <w:numPr>
+          <w:ilvl w:val="0"/>
+          <w:numId w:val="11"/>
+        </w:numPr>
+        <w:rPr>
+          <w:lang w:val="en-US"/>
+        </w:rPr>
+      </w:pPr>
+      <w:r>
+        <w:rPr>
+          <w:lang w:val="en-US"/>
+        </w:rPr>
+        <w:t>Movement</w:t>
+      </w:r>
+      <w:r>
+        <w:rPr>
+          <w:lang w:val="en-US"/>
+        </w:rPr>
+        <w:t xml:space="preserve"> (East, West, North, South)</w:t>
+      </w:r>
+      <w:r>
+        <w:rPr>
+          <w:lang w:val="en-US"/>
+        </w:rPr>
+        <w:t>:</w:t>
+      </w:r>
+      <w:bookmarkStart w:id="0" w:name="_GoBack"/>
+      <w:bookmarkEnd w:id="0"/>
+    </w:p>
+    <w:p>
+      <w:pPr>
+        <w:pStyle w:val="ListParagraph"/>
+        <w:ind w:left="1485"/>
+        <w:rPr>
+          <w:lang w:val="en-US"/>
+        </w:rPr>
+      </w:pPr>
     </w:p>
     <w:p>
       <w:pPr>
@@ -521,7 +641,6 @@
         <w:rPr>
           <w:lang w:val="en-US"/>
         </w:rPr>
-        <w:lastRenderedPageBreak/>
         <w:t>Bus:</w:t>
       </w:r>
     </w:p>
@@ -537,7 +656,43 @@
         <w:rPr>
           <w:lang w:val="en-US"/>
         </w:rPr>
-        <w:t>Same variation as Car but is 3x the length</w:t>
+        <w:t>Same variation as Car but the length</w:t>
+      </w:r>
+      <w:r>
+        <w:rPr>
+          <w:lang w:val="en-US"/>
+        </w:rPr>
+        <w:t xml:space="preserve"> is</w:t>
+      </w:r>
+      <w:r>
+        <w:rPr>
+          <w:lang w:val="en-US"/>
+        </w:rPr>
+        <w:t xml:space="preserve"> about</w:t>
+      </w:r>
+      <w:r>
+        <w:rPr>
+          <w:lang w:val="en-US"/>
+        </w:rPr>
+        <w:t xml:space="preserve"> 3</w:t>
+      </w:r>
+      <w:r>
+        <w:rPr>
+          <w:lang w:val="en-US"/>
+        </w:rPr>
+        <w:t xml:space="preserve"> or 4</w:t>
+      </w:r>
+      <w:r>
+        <w:rPr>
+          <w:lang w:val="en-US"/>
+        </w:rPr>
+        <w:t xml:space="preserve"> units</w:t>
+      </w:r>
+      <w:r>
+        <w:rPr>
+          <w:lang w:val="en-US"/>
+        </w:rPr>
+        <w:t xml:space="preserve"> and has around 4-6</w:t>
       </w:r>
     </w:p>
     <w:p>
@@ -608,11 +763,35 @@
     <w:p>
       <w:pPr>
         <w:pStyle w:val="ListParagraph"/>
-        <w:ind w:left="405"/>
-        <w:rPr>
-          <w:lang w:val="en-US"/>
-        </w:rPr>
-      </w:pPr>
+        <w:numPr>
+          <w:ilvl w:val="0"/>
+          <w:numId w:val="8"/>
+        </w:numPr>
+        <w:rPr>
+          <w:lang w:val="en-US"/>
+        </w:rPr>
+      </w:pPr>
+      <w:r>
+        <w:rPr>
+          <w:lang w:val="en-US"/>
+        </w:rPr>
+        <w:t>Color Change:</w:t>
+      </w:r>
+    </w:p>
+    <w:p>
+      <w:pPr>
+        <w:pStyle w:val="ListParagraph"/>
+        <w:ind w:left="1125"/>
+        <w:rPr>
+          <w:lang w:val="en-US"/>
+        </w:rPr>
+      </w:pPr>
+      <w:r>
+        <w:rPr>
+          <w:lang w:val="en-US"/>
+        </w:rPr>
+        <w:t>As to ensure the somewhat realistic aspect of the simulation, the traffic lights must be able to change from Red to yellow and green, simulating the real-life traffic light system</w:t>
+      </w:r>
     </w:p>
     <w:p>
       <w:pPr>
@@ -629,7 +808,7 @@
         <w:rPr>
           <w:lang w:val="en-US"/>
         </w:rPr>
-        <w:t>Color Change:</w:t>
+        <w:t>Duration:</w:t>
       </w:r>
     </w:p>
     <w:p>
@@ -640,38 +819,11 @@
           <w:lang w:val="en-US"/>
         </w:rPr>
       </w:pPr>
-    </w:p>
-    <w:p>
-      <w:pPr>
-        <w:pStyle w:val="ListParagraph"/>
-        <w:numPr>
-          <w:ilvl w:val="0"/>
-          <w:numId w:val="8"/>
-        </w:numPr>
-        <w:rPr>
-          <w:lang w:val="en-US"/>
-        </w:rPr>
-      </w:pPr>
-      <w:r>
-        <w:rPr>
-          <w:lang w:val="en-US"/>
-        </w:rPr>
-        <w:t>Duration:</w:t>
-      </w:r>
-    </w:p>
-    <w:p>
-      <w:pPr>
-        <w:pStyle w:val="ListParagraph"/>
-        <w:ind w:left="1125"/>
-        <w:rPr>
-          <w:lang w:val="en-US"/>
-        </w:rPr>
-      </w:pPr>
-      <w:r>
-        <w:rPr>
-          <w:lang w:val="en-US"/>
-        </w:rPr>
-        <w:t xml:space="preserve"> </w:t>
+      <w:r>
+        <w:rPr>
+          <w:lang w:val="en-US"/>
+        </w:rPr>
+        <w:t>The timer used to allow the different vehicles in intersections to move through and prevent the simulation vehicles from crashing into one another and obey the simulated traffic laws</w:t>
       </w:r>
     </w:p>
     <w:p>
@@ -703,6 +855,7 @@
           <w:noProof/>
           <w:lang w:val="en-US"/>
         </w:rPr>
+        <w:lastRenderedPageBreak/>
         <w:drawing>
           <wp:inline distT="0" distB="0" distL="0" distR="0" wp14:anchorId="1EBC69DB" wp14:editId="0F80D4EA">
             <wp:extent cx="5727700" cy="4425950"/>
@@ -1015,7 +1168,6 @@
               <w:rPr>
                 <w:lang w:val="en-US"/>
               </w:rPr>
-              <w:lastRenderedPageBreak/>
               <w:t>Test:</w:t>
             </w:r>
           </w:p>
@@ -1247,8 +1399,6 @@
               </w:rPr>
               <w:t>asks</w:t>
             </w:r>
-            <w:bookmarkStart w:id="0" w:name="_GoBack"/>
-            <w:bookmarkEnd w:id="0"/>
             <w:r>
               <w:rPr>
                 <w:lang w:val="en-US"/>
@@ -1317,6 +1467,7 @@
               <w:rPr>
                 <w:lang w:val="en-US"/>
               </w:rPr>
+              <w:lastRenderedPageBreak/>
               <w:t>Test:</w:t>
             </w:r>
           </w:p>

</xml_diff>